<commit_message>
💾 Save working version before chat name cleanup
</commit_message>
<xml_diff>
--- a/github pat.docx
+++ b/github pat.docx
@@ -276,7 +276,52 @@
         <w:t>What’s the value of doing a SWOT or SWOO analysis in business leadership?</w:t>
       </w:r>
     </w:p>
-    <w:p/>
+    <w:p>
+      <w:r>
+        <w:rPr>
+          <w:rFonts w:ascii="Source Sans Pro" w:hAnsi="Source Sans Pro"/>
+          <w:color w:val="31333F"/>
+          <w:shd w:val="clear" w:color="auto" w:fill="FFFFFF"/>
+        </w:rPr>
+        <w:t xml:space="preserve">what is the total cost of project for the last 12 months from </w:t>
+      </w:r>
+      <w:proofErr w:type="gramStart"/>
+      <w:r>
+        <w:rPr>
+          <w:rFonts w:ascii="Source Sans Pro" w:hAnsi="Source Sans Pro"/>
+          <w:color w:val="31333F"/>
+          <w:shd w:val="clear" w:color="auto" w:fill="FFFFFF"/>
+        </w:rPr>
+        <w:t>may</w:t>
+      </w:r>
+      <w:proofErr w:type="gramEnd"/>
+      <w:r>
+        <w:rPr>
+          <w:rFonts w:ascii="Source Sans Pro" w:hAnsi="Source Sans Pro"/>
+          <w:color w:val="31333F"/>
+          <w:shd w:val="clear" w:color="auto" w:fill="FFFFFF"/>
+        </w:rPr>
+        <w:t xml:space="preserve"> 2024 to </w:t>
+      </w:r>
+      <w:proofErr w:type="spellStart"/>
+      <w:r>
+        <w:rPr>
+          <w:rFonts w:ascii="Source Sans Pro" w:hAnsi="Source Sans Pro"/>
+          <w:color w:val="31333F"/>
+          <w:shd w:val="clear" w:color="auto" w:fill="FFFFFF"/>
+        </w:rPr>
+        <w:t>april</w:t>
+      </w:r>
+      <w:proofErr w:type="spellEnd"/>
+      <w:r>
+        <w:rPr>
+          <w:rFonts w:ascii="Source Sans Pro" w:hAnsi="Source Sans Pro"/>
+          <w:color w:val="31333F"/>
+          <w:shd w:val="clear" w:color="auto" w:fill="FFFFFF"/>
+        </w:rPr>
+        <w:t xml:space="preserve"> 2025?</w:t>
+      </w:r>
+    </w:p>
     <w:p/>
     <w:p>
       <w:r>

</xml_diff>